<commit_message>
Minor changes 2022-10-12 (week 2)
</commit_message>
<xml_diff>
--- a/Basic_python/6 Functions.docx
+++ b/Basic_python/6 Functions.docx
@@ -193,347 +193,14 @@
     <w:p>
       <w:pPr>
         <w:rPr>
-          <w:rFonts w:cstheme="minorHAnsi"/>
-          <w:lang w:val="en-GB"/>
-        </w:rPr>
-      </w:pPr>
-      <w:bookmarkStart w:id="0" w:name="_Hlk495128276"/>
-      <w:bookmarkEnd w:id="0"/>
-      <w:r>
-        <w:rPr>
-          <w:rFonts w:cstheme="minorHAnsi"/>
-          <w:lang w:val="en-GB"/>
-        </w:rPr>
-        <w:t>Make the exercises on</w:t>
-      </w:r>
-      <w:r>
-        <w:fldChar w:fldCharType="begin"/>
-      </w:r>
-      <w:r>
-        <w:rPr>
-          <w:lang w:val="en-US"/>
-        </w:rPr>
-        <w:instrText xml:space="preserve"> HYPERLINK "http://codingbat.com/python" </w:instrText>
-      </w:r>
-      <w:r>
-        <w:fldChar w:fldCharType="separate"/>
-      </w:r>
-      <w:r>
-        <w:rPr>
-          <w:rStyle w:val="Hyperlink"/>
-          <w:rFonts w:cstheme="minorHAnsi"/>
-          <w:lang w:val="en-GB"/>
-        </w:rPr>
-        <w:t xml:space="preserve"> http://codingbat.com/python</w:t>
-      </w:r>
-      <w:r>
-        <w:rPr>
-          <w:rStyle w:val="Hyperlink"/>
-          <w:rFonts w:cstheme="minorHAnsi"/>
-          <w:lang w:val="en-GB"/>
-        </w:rPr>
-        <w:fldChar w:fldCharType="end"/>
-      </w:r>
-    </w:p>
-    <w:p>
-      <w:pPr>
-        <w:pStyle w:val="ListParagraph"/>
-        <w:numPr>
-          <w:ilvl w:val="0"/>
-          <w:numId w:val="17"/>
-        </w:numPr>
-        <w:rPr>
-          <w:rFonts w:cstheme="minorHAnsi"/>
-          <w:lang w:val="en-GB"/>
-        </w:rPr>
-      </w:pPr>
-      <w:r>
-        <w:rPr>
-          <w:rFonts w:cstheme="minorHAnsi"/>
-          <w:lang w:val="en-GB"/>
-        </w:rPr>
-        <w:t xml:space="preserve">Create an account </w:t>
-      </w:r>
-      <w:r>
-        <w:rPr>
-          <w:rFonts w:cstheme="minorHAnsi"/>
-          <w:lang w:val="en-GB"/>
-        </w:rPr>
-        <w:t>(use</w:t>
-      </w:r>
-      <w:r>
-        <w:rPr>
-          <w:rFonts w:cstheme="minorHAnsi"/>
-          <w:lang w:val="en-GB"/>
-        </w:rPr>
-        <w:t xml:space="preserve"> your </w:t>
-      </w:r>
-      <w:r>
-        <w:rPr>
-          <w:rFonts w:cstheme="minorHAnsi"/>
-          <w:lang w:val="en-GB"/>
-        </w:rPr>
-        <w:t>T</w:t>
-      </w:r>
-      <w:r>
-        <w:rPr>
-          <w:rFonts w:cstheme="minorHAnsi"/>
-          <w:lang w:val="en-GB"/>
-        </w:rPr>
-        <w:t>homas</w:t>
-      </w:r>
-      <w:r>
-        <w:rPr>
-          <w:rFonts w:cstheme="minorHAnsi"/>
-          <w:lang w:val="en-GB"/>
-        </w:rPr>
-        <w:t xml:space="preserve"> M</w:t>
-      </w:r>
-      <w:r>
-        <w:rPr>
-          <w:rFonts w:cstheme="minorHAnsi"/>
-          <w:lang w:val="en-GB"/>
-        </w:rPr>
-        <w:t>ore email address</w:t>
-      </w:r>
-      <w:r>
-        <w:rPr>
-          <w:rFonts w:cstheme="minorHAnsi"/>
-          <w:lang w:val="en-GB"/>
-        </w:rPr>
-        <w:t>)</w:t>
-      </w:r>
-    </w:p>
-    <w:p>
-      <w:pPr>
-        <w:pStyle w:val="ListParagraph"/>
-        <w:numPr>
-          <w:ilvl w:val="0"/>
-          <w:numId w:val="17"/>
-        </w:numPr>
-        <w:rPr>
-          <w:rFonts w:cstheme="minorHAnsi"/>
-        </w:rPr>
-      </w:pPr>
-      <w:r>
-        <w:rPr>
-          <w:rFonts w:cstheme="minorHAnsi"/>
-        </w:rPr>
-        <w:t>Log</w:t>
-      </w:r>
-      <w:r>
-        <w:rPr>
-          <w:rFonts w:cstheme="minorHAnsi"/>
-        </w:rPr>
-        <w:t xml:space="preserve"> in</w:t>
-      </w:r>
-    </w:p>
-    <w:p>
-      <w:pPr>
-        <w:pStyle w:val="ListParagraph"/>
-        <w:numPr>
-          <w:ilvl w:val="0"/>
-          <w:numId w:val="17"/>
-        </w:numPr>
-        <w:rPr>
-          <w:rFonts w:cstheme="minorHAnsi"/>
-          <w:lang w:val="en-GB"/>
-        </w:rPr>
-      </w:pPr>
-      <w:r>
-        <w:rPr>
-          <w:rFonts w:cstheme="minorHAnsi"/>
-          <w:lang w:val="en-GB"/>
-        </w:rPr>
-        <w:t xml:space="preserve">Click on </w:t>
-      </w:r>
-      <w:proofErr w:type="spellStart"/>
-      <w:r>
-        <w:rPr>
-          <w:rFonts w:cstheme="minorHAnsi"/>
-          <w:lang w:val="en-GB"/>
-        </w:rPr>
-        <w:t>prefs</w:t>
-      </w:r>
-      <w:proofErr w:type="spellEnd"/>
-      <w:r>
-        <w:rPr>
-          <w:rFonts w:cstheme="minorHAnsi"/>
-          <w:lang w:val="en-GB"/>
-        </w:rPr>
-        <w:t xml:space="preserve"> at the top right    </w:t>
-      </w:r>
-    </w:p>
-    <w:p>
-      <w:pPr>
-        <w:pStyle w:val="ListParagraph"/>
-        <w:numPr>
-          <w:ilvl w:val="0"/>
-          <w:numId w:val="17"/>
-        </w:numPr>
-        <w:rPr>
-          <w:rFonts w:cstheme="minorHAnsi"/>
-          <w:lang w:val="en-GB"/>
-        </w:rPr>
-      </w:pPr>
-      <w:r>
-        <w:rPr>
-          <w:rFonts w:cstheme="minorHAnsi"/>
-          <w:lang w:val="en-GB"/>
-        </w:rPr>
-        <w:t>Fill in your last name and first name at "Memo" (in that order!)</w:t>
-      </w:r>
-    </w:p>
-    <w:p>
-      <w:pPr>
-        <w:pStyle w:val="ListParagraph"/>
-        <w:numPr>
-          <w:ilvl w:val="0"/>
-          <w:numId w:val="17"/>
-        </w:numPr>
-        <w:rPr>
-          <w:rFonts w:cstheme="minorHAnsi"/>
-          <w:lang w:val="en-GB"/>
-        </w:rPr>
-      </w:pPr>
-      <w:r>
-        <w:rPr>
-          <w:rFonts w:cstheme="minorHAnsi"/>
-          <w:lang w:val="en-GB"/>
-        </w:rPr>
-        <w:t xml:space="preserve">Fill in the email address of your Python </w:t>
-      </w:r>
-      <w:r>
-        <w:rPr>
-          <w:rFonts w:cstheme="minorHAnsi"/>
-          <w:lang w:val="en-GB"/>
-        </w:rPr>
-        <w:t>teacher</w:t>
-      </w:r>
-      <w:r>
-        <w:rPr>
-          <w:rFonts w:cstheme="minorHAnsi"/>
-          <w:lang w:val="en-GB"/>
-        </w:rPr>
-        <w:t xml:space="preserve"> at "Share To" and click on "Share".</w:t>
-      </w:r>
-    </w:p>
-    <w:p>
-      <w:pPr>
-        <w:pStyle w:val="ListParagraph"/>
-        <w:numPr>
-          <w:ilvl w:val="0"/>
-          <w:numId w:val="17"/>
-        </w:numPr>
-        <w:rPr>
-          <w:rFonts w:cstheme="minorHAnsi"/>
-          <w:lang w:val="en-GB"/>
-        </w:rPr>
-      </w:pPr>
-      <w:r>
-        <w:rPr>
-          <w:rFonts w:cstheme="minorHAnsi"/>
-          <w:lang w:val="en-GB"/>
-        </w:rPr>
-        <w:t>Start</w:t>
-      </w:r>
-      <w:r>
-        <w:rPr>
-          <w:rFonts w:cstheme="minorHAnsi"/>
-          <w:lang w:val="en-GB"/>
-        </w:rPr>
-        <w:t xml:space="preserve"> </w:t>
-      </w:r>
-      <w:r>
-        <w:rPr>
-          <w:rFonts w:cstheme="minorHAnsi"/>
-          <w:lang w:val="en-GB"/>
-        </w:rPr>
-        <w:t>working at the</w:t>
-      </w:r>
-      <w:r>
-        <w:rPr>
-          <w:rFonts w:cstheme="minorHAnsi"/>
-          <w:lang w:val="en-GB"/>
-        </w:rPr>
-        <w:t xml:space="preserve"> exercises</w:t>
-      </w:r>
-      <w:r>
-        <w:rPr>
-          <w:rFonts w:cstheme="minorHAnsi"/>
-          <w:lang w:val="en-GB"/>
-        </w:rPr>
-        <w:t xml:space="preserve">. </w:t>
-      </w:r>
-      <w:r>
-        <w:rPr>
-          <w:rFonts w:cstheme="minorHAnsi"/>
-          <w:lang w:val="en-GB"/>
-        </w:rPr>
-        <w:t xml:space="preserve">Make sure </w:t>
-      </w:r>
-      <w:r>
-        <w:rPr>
-          <w:rFonts w:cstheme="minorHAnsi"/>
-          <w:b/>
-          <w:bCs/>
-          <w:lang w:val="en-GB"/>
-        </w:rPr>
-        <w:t>you are always logged</w:t>
-      </w:r>
-      <w:r>
-        <w:rPr>
-          <w:rFonts w:cstheme="minorHAnsi"/>
-          <w:lang w:val="en-GB"/>
-        </w:rPr>
-        <w:t xml:space="preserve"> in when practicing on </w:t>
-      </w:r>
-      <w:proofErr w:type="spellStart"/>
-      <w:r>
-        <w:rPr>
-          <w:rFonts w:cstheme="minorHAnsi"/>
-          <w:lang w:val="en-GB"/>
-        </w:rPr>
-        <w:t>codingbat</w:t>
-      </w:r>
-      <w:proofErr w:type="spellEnd"/>
-      <w:r>
-        <w:rPr>
-          <w:rFonts w:cstheme="minorHAnsi"/>
-          <w:lang w:val="en-GB"/>
-        </w:rPr>
-        <w:t>!</w:t>
-      </w:r>
-    </w:p>
-    <w:p>
-      <w:pPr>
-        <w:rPr>
           <w:rFonts w:ascii="Verdana" w:hAnsi="Verdana"/>
           <w:sz w:val="20"/>
           <w:szCs w:val="20"/>
           <w:lang w:val="en-GB"/>
         </w:rPr>
       </w:pPr>
-    </w:p>
-    <w:p>
-      <w:pPr>
-        <w:rPr>
-          <w:rFonts w:ascii="Verdana" w:hAnsi="Verdana"/>
-          <w:sz w:val="20"/>
-          <w:szCs w:val="20"/>
-          <w:lang w:val="en-GB"/>
-        </w:rPr>
-      </w:pPr>
-    </w:p>
-    <w:p>
-      <w:pPr>
-        <w:rPr>
-          <w:rFonts w:ascii="Verdana" w:hAnsi="Verdana"/>
-          <w:sz w:val="20"/>
-          <w:szCs w:val="20"/>
-          <w:lang w:val="en-GB"/>
-        </w:rPr>
-      </w:pPr>
+      <w:bookmarkStart w:id="0" w:name="_Hlk495128276"/>
+      <w:bookmarkEnd w:id="0"/>
     </w:p>
     <w:p>
       <w:pPr>
@@ -733,7 +400,6 @@
         <w:t xml:space="preserve">Use this conversion formula between Tc and </w:t>
       </w:r>
       <w:proofErr w:type="spellStart"/>
-      <w:proofErr w:type="gramStart"/>
       <w:r>
         <w:rPr>
           <w:rFonts w:cstheme="minorHAnsi"/>
@@ -751,7 +417,6 @@
         </w:rPr>
         <w:t xml:space="preserve"> :</w:t>
       </w:r>
-      <w:proofErr w:type="gramEnd"/>
     </w:p>
     <w:p>
       <w:pPr>
@@ -1097,7 +762,6 @@
           <w:rFonts w:cstheme="minorHAnsi"/>
           <w:lang w:val="en-GB"/>
         </w:rPr>
-        <w:lastRenderedPageBreak/>
         <w:br w:type="page"/>
       </w:r>
     </w:p>
@@ -1167,18 +831,7 @@
           <w:sz w:val="22"/>
           <w:lang w:val="en-GB"/>
         </w:rPr>
-        <w:t>_</w:t>
-      </w:r>
-      <w:proofErr w:type="gramStart"/>
-      <w:r>
-        <w:rPr>
-          <w:rFonts w:asciiTheme="minorHAnsi" w:hAnsiTheme="minorHAnsi" w:cstheme="minorHAnsi"/>
-          <w:b/>
-          <w:bCs/>
-          <w:sz w:val="22"/>
-          <w:lang w:val="en-GB"/>
-        </w:rPr>
-        <w:t>square</w:t>
+        <w:t>_square</w:t>
       </w:r>
       <w:proofErr w:type="spellEnd"/>
       <w:r>
@@ -1187,16 +840,7 @@
           <w:sz w:val="22"/>
           <w:lang w:val="en-GB"/>
         </w:rPr>
-        <w:t>(</w:t>
-      </w:r>
-      <w:proofErr w:type="gramEnd"/>
-      <w:r>
-        <w:rPr>
-          <w:rFonts w:asciiTheme="minorHAnsi" w:hAnsiTheme="minorHAnsi" w:cstheme="minorHAnsi"/>
-          <w:sz w:val="22"/>
-          <w:lang w:val="en-GB"/>
-        </w:rPr>
-        <w:t>). This function has 2 parameters</w:t>
+        <w:t>(). This function has 2 parameters</w:t>
       </w:r>
       <w:r>
         <w:rPr>
@@ -1324,33 +968,15 @@
           <w:sz w:val="22"/>
           <w:lang w:val="en-GB"/>
         </w:rPr>
-        <w:t xml:space="preserve">number= 5, character </w:t>
-      </w:r>
-      <w:proofErr w:type="gramStart"/>
+        <w:t xml:space="preserve">number= 5, character = </w:t>
+      </w:r>
       <w:r>
         <w:rPr>
           <w:rFonts w:asciiTheme="minorHAnsi" w:hAnsiTheme="minorHAnsi" w:cstheme="minorHAnsi"/>
           <w:sz w:val="22"/>
           <w:lang w:val="en-GB"/>
         </w:rPr>
-        <w:t xml:space="preserve">= </w:t>
-      </w:r>
-      <w:r>
-        <w:rPr>
-          <w:rFonts w:asciiTheme="minorHAnsi" w:hAnsiTheme="minorHAnsi" w:cstheme="minorHAnsi"/>
-          <w:sz w:val="22"/>
-          <w:lang w:val="en-GB"/>
-        </w:rPr>
-        <w:t xml:space="preserve"> '</w:t>
-      </w:r>
-      <w:proofErr w:type="gramEnd"/>
-      <w:r>
-        <w:rPr>
-          <w:rFonts w:asciiTheme="minorHAnsi" w:hAnsiTheme="minorHAnsi" w:cstheme="minorHAnsi"/>
-          <w:sz w:val="22"/>
-          <w:lang w:val="en-GB"/>
-        </w:rPr>
-        <w:t>*'</w:t>
+        <w:t xml:space="preserve"> '*'</w:t>
       </w:r>
       <w:r>
         <w:rPr>
@@ -1714,23 +1340,7 @@
           <w:rFonts w:cstheme="minorHAnsi"/>
           <w:lang w:val="en-GB"/>
         </w:rPr>
-        <w:t xml:space="preserve">that fills a list with </w:t>
-      </w:r>
-      <w:proofErr w:type="gramStart"/>
-      <w:r>
-        <w:rPr>
-          <w:rFonts w:cstheme="minorHAnsi"/>
-          <w:lang w:val="en-GB"/>
-        </w:rPr>
-        <w:t>a number of</w:t>
-      </w:r>
-      <w:proofErr w:type="gramEnd"/>
-      <w:r>
-        <w:rPr>
-          <w:rFonts w:cstheme="minorHAnsi"/>
-          <w:lang w:val="en-GB"/>
-        </w:rPr>
-        <w:t xml:space="preserve"> random integers between lower and upper limit. The number of generated numbers is given as a parameter as well as the lower and upper limit between which the generated numbers must fall. The generated list will be returned. </w:t>
+        <w:t xml:space="preserve">that fills a list with a number of random integers between lower and upper limit. The number of generated numbers is given as a parameter as well as the lower and upper limit between which the generated numbers must fall. The generated list will be returned. </w:t>
       </w:r>
     </w:p>
     <w:p>
@@ -2099,23 +1709,7 @@
           <w:rFonts w:cstheme="minorHAnsi"/>
           <w:lang w:val="en-GB"/>
         </w:rPr>
-        <w:t xml:space="preserve">You can use the same functions to check, for example, how many times you </w:t>
-      </w:r>
-      <w:proofErr w:type="gramStart"/>
-      <w:r>
-        <w:rPr>
-          <w:rFonts w:cstheme="minorHAnsi"/>
-          <w:lang w:val="en-GB"/>
-        </w:rPr>
-        <w:t>have to</w:t>
-      </w:r>
-      <w:proofErr w:type="gramEnd"/>
-      <w:r>
-        <w:rPr>
-          <w:rFonts w:cstheme="minorHAnsi"/>
-          <w:lang w:val="en-GB"/>
-        </w:rPr>
-        <w:t xml:space="preserve"> roll 5 dice to have poker. Poker means that </w:t>
+        <w:t xml:space="preserve">You can use the same functions to check, for example, how many times you have to roll 5 dice to have poker. Poker means that </w:t>
       </w:r>
       <w:r>
         <w:rPr>
@@ -2143,23 +1737,7 @@
           <w:rFonts w:cstheme="minorHAnsi"/>
           <w:lang w:val="en-GB"/>
         </w:rPr>
-        <w:t xml:space="preserve"> </w:t>
-      </w:r>
-      <w:proofErr w:type="gramStart"/>
-      <w:r>
-        <w:rPr>
-          <w:rFonts w:cstheme="minorHAnsi"/>
-          <w:lang w:val="en-GB"/>
-        </w:rPr>
-        <w:t>exactly the same</w:t>
-      </w:r>
-      <w:proofErr w:type="gramEnd"/>
-      <w:r>
-        <w:rPr>
-          <w:rFonts w:cstheme="minorHAnsi"/>
-          <w:lang w:val="en-GB"/>
-        </w:rPr>
-        <w:t xml:space="preserve"> number of pips. </w:t>
+        <w:t xml:space="preserve"> exactly the same number of pips. </w:t>
       </w:r>
     </w:p>
     <w:p>
@@ -2258,23 +1836,7 @@
           <w:rFonts w:cstheme="minorHAnsi"/>
           <w:lang w:val="en-GB"/>
         </w:rPr>
-        <w:t xml:space="preserve">Write a function that counts the number of </w:t>
-      </w:r>
-      <w:proofErr w:type="gramStart"/>
-      <w:r>
-        <w:rPr>
-          <w:rFonts w:cstheme="minorHAnsi"/>
-          <w:lang w:val="en-GB"/>
-        </w:rPr>
-        <w:t>upper and lower case</w:t>
-      </w:r>
-      <w:proofErr w:type="gramEnd"/>
-      <w:r>
-        <w:rPr>
-          <w:rFonts w:cstheme="minorHAnsi"/>
-          <w:lang w:val="en-GB"/>
-        </w:rPr>
-        <w:t xml:space="preserve"> letters in a string. The numbers will be returned as a list. </w:t>
+        <w:t xml:space="preserve">Write a function that counts the number of upper and lower case letters in a string. The numbers will be returned as a list. </w:t>
       </w:r>
     </w:p>
     <w:p>
@@ -2502,7 +2064,6 @@
         <w:docPartUnique/>
       </w:docPartObj>
     </w:sdtPr>
-    <w:sdtEndPr/>
     <w:sdtContent>
       <w:p>
         <w:pPr>

</xml_diff>